<commit_message>
small agri agent gets governmental support in case of bad yield, and can get loans
</commit_message>
<xml_diff>
--- a/Documentation/Implementation MOTA and SLA in abm 27 maart 2025.docx
+++ b/Documentation/Implementation MOTA and SLA in abm 27 maart 2025.docx
@@ -76,21 +76,7 @@
         <w:rPr>
           <w:lang w:val="en-GB"/>
         </w:rPr>
-        <w:t xml:space="preserve">Wage workers (in </w:t>
-      </w:r>
-      <w:proofErr w:type="spellStart"/>
-      <w:r>
-        <w:rPr>
-          <w:lang w:val="en-GB"/>
-        </w:rPr>
-        <w:t>agri</w:t>
-      </w:r>
-      <w:proofErr w:type="spellEnd"/>
-      <w:r>
-        <w:rPr>
-          <w:lang w:val="en-GB"/>
-        </w:rPr>
-        <w:t xml:space="preserve"> and aqua)</w:t>
+        <w:t>Wage workers (in agri and aqua)</w:t>
       </w:r>
     </w:p>
     <w:p>
@@ -542,21 +528,7 @@
         <w:rPr>
           <w:lang w:val="en-GB"/>
         </w:rPr>
-        <w:t xml:space="preserve"> studied the livelihoods of shrimp farmers in three </w:t>
-      </w:r>
-      <w:proofErr w:type="spellStart"/>
-      <w:r>
-        <w:rPr>
-          <w:lang w:val="en-GB"/>
-        </w:rPr>
-        <w:t>coastral</w:t>
-      </w:r>
-      <w:proofErr w:type="spellEnd"/>
-      <w:r>
-        <w:rPr>
-          <w:lang w:val="en-GB"/>
-        </w:rPr>
-        <w:t xml:space="preserve"> distric</w:t>
+        <w:t xml:space="preserve"> studied the livelihoods of shrimp farmers in three coastral distric</w:t>
       </w:r>
       <w:r>
         <w:rPr>
@@ -648,7 +620,6 @@
             <w:pPr>
               <w:pStyle w:val="Geenafstand"/>
             </w:pPr>
-            <w:proofErr w:type="spellStart"/>
             <w:r>
               <w:rPr>
                 <w:b/>
@@ -656,7 +627,6 @@
               </w:rPr>
               <w:t>Livelihood</w:t>
             </w:r>
-            <w:proofErr w:type="spellEnd"/>
           </w:p>
         </w:tc>
         <w:tc>
@@ -692,13 +662,8 @@
               <w:pStyle w:val="Geenafstand"/>
             </w:pPr>
             <w:r>
-              <w:t xml:space="preserve">Human </w:t>
-            </w:r>
-            <w:proofErr w:type="spellStart"/>
-            <w:r>
-              <w:t>livelihood</w:t>
-            </w:r>
-            <w:proofErr w:type="spellEnd"/>
+              <w:t>Human livelihood</w:t>
+            </w:r>
           </w:p>
         </w:tc>
         <w:tc>
@@ -729,13 +694,8 @@
                 <w:numId w:val="3"/>
               </w:numPr>
             </w:pPr>
-            <w:proofErr w:type="spellStart"/>
-            <w:r>
-              <w:t>Education</w:t>
-            </w:r>
-            <w:proofErr w:type="spellEnd"/>
-            <w:r>
-              <w:t xml:space="preserve"> level</w:t>
+            <w:r>
+              <w:t>Education level</w:t>
             </w:r>
           </w:p>
           <w:p>
@@ -746,19 +706,9 @@
                 <w:numId w:val="3"/>
               </w:numPr>
             </w:pPr>
-            <w:proofErr w:type="spellStart"/>
-            <w:r>
-              <w:t>Experience</w:t>
-            </w:r>
-            <w:proofErr w:type="spellEnd"/>
-            <w:r>
-              <w:t xml:space="preserve"> in </w:t>
-            </w:r>
-            <w:proofErr w:type="spellStart"/>
-            <w:r>
-              <w:t>farming</w:t>
-            </w:r>
-            <w:proofErr w:type="spellEnd"/>
+            <w:r>
+              <w:t>Experience in farming</w:t>
+            </w:r>
           </w:p>
         </w:tc>
       </w:tr>
@@ -775,19 +725,9 @@
             <w:pPr>
               <w:pStyle w:val="Geenafstand"/>
             </w:pPr>
-            <w:proofErr w:type="spellStart"/>
-            <w:r>
-              <w:t>Social</w:t>
-            </w:r>
-            <w:proofErr w:type="spellEnd"/>
-            <w:r>
-              <w:t xml:space="preserve"> </w:t>
-            </w:r>
-            <w:proofErr w:type="spellStart"/>
-            <w:r>
-              <w:t>livelihood</w:t>
-            </w:r>
-            <w:proofErr w:type="spellEnd"/>
+            <w:r>
+              <w:t>Social livelihood</w:t>
+            </w:r>
           </w:p>
         </w:tc>
         <w:tc>
@@ -870,11 +810,9 @@
                 <w:numId w:val="5"/>
               </w:numPr>
             </w:pPr>
-            <w:proofErr w:type="spellStart"/>
             <w:r>
               <w:t>Savings</w:t>
             </w:r>
-            <w:proofErr w:type="spellEnd"/>
           </w:p>
           <w:p>
             <w:pPr>
@@ -909,19 +847,9 @@
             <w:pPr>
               <w:pStyle w:val="Geenafstand"/>
             </w:pPr>
-            <w:proofErr w:type="spellStart"/>
-            <w:r>
-              <w:t>Physical</w:t>
-            </w:r>
-            <w:proofErr w:type="spellEnd"/>
-            <w:r>
-              <w:t xml:space="preserve"> </w:t>
-            </w:r>
-            <w:proofErr w:type="spellStart"/>
-            <w:r>
-              <w:t>livelihood</w:t>
-            </w:r>
-            <w:proofErr w:type="spellEnd"/>
+            <w:r>
+              <w:t>Physical livelihood</w:t>
+            </w:r>
           </w:p>
         </w:tc>
         <w:tc>
@@ -938,16 +866,11 @@
               </w:numPr>
             </w:pPr>
             <w:r>
-              <w:t xml:space="preserve">Land </w:t>
-            </w:r>
-            <w:proofErr w:type="spellStart"/>
-            <w:r>
-              <w:t>si</w:t>
+              <w:t>Land si</w:t>
             </w:r>
             <w:r>
               <w:t>ze</w:t>
             </w:r>
-            <w:proofErr w:type="spellEnd"/>
           </w:p>
           <w:p>
             <w:pPr>
@@ -970,13 +893,7 @@
               <w:rPr>
                 <w:lang w:val="en-GB"/>
               </w:rPr>
-              <w:t xml:space="preserve"> </w:t>
-            </w:r>
-            <w:r>
-              <w:rPr>
-                <w:lang w:val="en-GB"/>
-              </w:rPr>
-              <w:t>such as supermarket, t</w:t>
+              <w:t xml:space="preserve"> such as supermarket, t</w:t>
             </w:r>
             <w:r>
               <w:rPr>
@@ -1001,13 +918,8 @@
               <w:pStyle w:val="Geenafstand"/>
             </w:pPr>
             <w:r>
-              <w:t xml:space="preserve">Natural </w:t>
-            </w:r>
-            <w:proofErr w:type="spellStart"/>
-            <w:r>
-              <w:t>livelihood</w:t>
-            </w:r>
-            <w:proofErr w:type="spellEnd"/>
+              <w:t>Natural livelihood</w:t>
+            </w:r>
           </w:p>
         </w:tc>
         <w:tc>
@@ -1023,13 +935,8 @@
                 <w:numId w:val="7"/>
               </w:numPr>
             </w:pPr>
-            <w:proofErr w:type="spellStart"/>
-            <w:r>
-              <w:t>Salinity</w:t>
-            </w:r>
-            <w:proofErr w:type="spellEnd"/>
-            <w:r>
-              <w:t xml:space="preserve"> level</w:t>
+            <w:r>
+              <w:t>Salinity level</w:t>
             </w:r>
           </w:p>
           <w:p>
@@ -1041,15 +948,7 @@
               </w:numPr>
             </w:pPr>
             <w:r>
-              <w:t xml:space="preserve">Access </w:t>
-            </w:r>
-            <w:proofErr w:type="spellStart"/>
-            <w:r>
-              <w:t>to</w:t>
-            </w:r>
-            <w:proofErr w:type="spellEnd"/>
-            <w:r>
-              <w:t xml:space="preserve"> water</w:t>
+              <w:t>Access to water</w:t>
             </w:r>
           </w:p>
           <w:p>
@@ -1079,13 +978,7 @@
               <w:rPr>
                 <w:lang w:val="en-GB"/>
               </w:rPr>
-              <w:t>r decrease salinity</w:t>
-            </w:r>
-            <w:r>
-              <w:rPr>
-                <w:lang w:val="en-GB"/>
-              </w:rPr>
-              <w:t xml:space="preserve"> / equipment</w:t>
+              <w:t>r decrease salinity / equipment</w:t>
             </w:r>
           </w:p>
         </w:tc>
@@ -1210,36 +1103,9 @@
       <w:r>
         <w:rPr>
           <w:rFonts w:ascii="Aptos" w:hAnsi="Aptos"/>
-        </w:rPr>
-        <w:t>(</w:t>
-      </w:r>
-      <w:proofErr w:type="spellStart"/>
-      <w:r>
-        <w:rPr>
-          <w:rFonts w:ascii="Aptos" w:hAnsi="Aptos"/>
-        </w:rPr>
-        <w:t>Korbee</w:t>
-      </w:r>
-      <w:proofErr w:type="spellEnd"/>
-      <w:r>
-        <w:rPr>
-          <w:rFonts w:ascii="Aptos" w:hAnsi="Aptos"/>
-        </w:rPr>
-        <w:t xml:space="preserve"> et al., 2019; </w:t>
-      </w:r>
-      <w:proofErr w:type="spellStart"/>
-      <w:r>
-        <w:rPr>
-          <w:rFonts w:ascii="Aptos" w:hAnsi="Aptos"/>
-        </w:rPr>
-        <w:t>Pham</w:t>
-      </w:r>
-      <w:proofErr w:type="spellEnd"/>
-      <w:r>
-        <w:rPr>
-          <w:rFonts w:ascii="Aptos" w:hAnsi="Aptos"/>
-        </w:rPr>
-        <w:t xml:space="preserve"> et al., 2022)</w:t>
+          <w:lang w:val="en-GB"/>
+        </w:rPr>
+        <w:t>(Korbee et al., 2019; Pham et al., 2022)</w:t>
       </w:r>
       <w:r>
         <w:rPr>
@@ -1270,6 +1136,9 @@
         </w:rPr>
       </w:pPr>
       <w:r>
+        <w:rPr>
+          <w:noProof/>
+        </w:rPr>
         <w:drawing>
           <wp:inline distT="0" distB="0" distL="0" distR="0" wp14:anchorId="0AE61298" wp14:editId="2CF7F0EF">
             <wp:extent cx="5760720" cy="2766695"/>
@@ -1495,6 +1364,9 @@
     <w:p>
       <w:pPr>
         <w:pStyle w:val="Geenafstand"/>
+        <w:rPr>
+          <w:lang w:val="en-GB"/>
+        </w:rPr>
       </w:pPr>
       <w:r>
         <w:rPr>
@@ -1518,21 +1390,7 @@
         <w:rPr>
           <w:lang w:val="en-GB"/>
         </w:rPr>
-        <w:t xml:space="preserve"> (% per </w:t>
-      </w:r>
-      <w:proofErr w:type="spellStart"/>
-      <w:r>
-        <w:rPr>
-          <w:lang w:val="en-GB"/>
-        </w:rPr>
-        <w:t>dS</w:t>
-      </w:r>
-      <w:proofErr w:type="spellEnd"/>
-      <w:r>
-        <w:rPr>
-          <w:lang w:val="en-GB"/>
-        </w:rPr>
-        <w:t>/m)</w:t>
+        <w:t xml:space="preserve"> (% per dS/m)</w:t>
       </w:r>
       <w:r>
         <w:rPr>
@@ -1544,41 +1402,13 @@
         <w:rPr>
           <w:lang w:val="en-GB"/>
         </w:rPr>
-        <w:t>(</w:t>
-      </w:r>
-      <w:proofErr w:type="spellStart"/>
-      <w:r>
-        <w:rPr>
-          <w:lang w:val="en-GB"/>
-        </w:rPr>
-        <w:t>dS</w:t>
-      </w:r>
-      <w:proofErr w:type="spellEnd"/>
-      <w:r>
-        <w:rPr>
-          <w:lang w:val="en-GB"/>
-        </w:rPr>
-        <w:t xml:space="preserve">/m) </w:t>
-      </w:r>
-      <w:r>
-        <w:rPr>
-          <w:lang w:val="en-GB"/>
-        </w:rPr>
-        <w:t xml:space="preserve">and EC is the </w:t>
-      </w:r>
-      <w:proofErr w:type="spellStart"/>
-      <w:r>
-        <w:rPr>
-          <w:lang w:val="en-GB"/>
-        </w:rPr>
-        <w:t>currect</w:t>
-      </w:r>
-      <w:proofErr w:type="spellEnd"/>
-      <w:r>
-        <w:rPr>
-          <w:lang w:val="en-GB"/>
-        </w:rPr>
-        <w:t xml:space="preserve"> salinity level. </w:t>
+        <w:t xml:space="preserve">(dS/m) </w:t>
+      </w:r>
+      <w:r>
+        <w:rPr>
+          <w:lang w:val="en-GB"/>
+        </w:rPr>
+        <w:t xml:space="preserve">and EC is the currect salinity level. </w:t>
       </w:r>
       <w:r>
         <w:rPr>
@@ -1612,6 +1442,9 @@
     <w:p>
       <w:pPr>
         <w:pStyle w:val="Geenafstand"/>
+        <w:rPr>
+          <w:lang w:val="en-GB"/>
+        </w:rPr>
       </w:pPr>
     </w:p>
     <w:p>
@@ -1798,21 +1631,7 @@
         <w:rPr>
           <w:lang w:val="en-GB"/>
         </w:rPr>
-        <w:t xml:space="preserve">asking experts by </w:t>
-      </w:r>
-      <w:proofErr w:type="spellStart"/>
-      <w:r>
-        <w:rPr>
-          <w:lang w:val="en-GB"/>
-        </w:rPr>
-        <w:t>Deltares</w:t>
-      </w:r>
-      <w:proofErr w:type="spellEnd"/>
-      <w:r>
-        <w:rPr>
-          <w:lang w:val="en-GB"/>
-        </w:rPr>
-        <w:t xml:space="preserve"> next week, and give them the correct price, knowledge and ability. </w:t>
+        <w:t xml:space="preserve">asking experts by Deltares next week, and give them the correct price, knowledge and ability. </w:t>
       </w:r>
     </w:p>
     <w:p>
@@ -1838,25 +1657,7 @@
           <w:iCs/>
           <w:lang w:val="en-GB"/>
         </w:rPr>
-        <w:t xml:space="preserve">Small and middle </w:t>
-      </w:r>
-      <w:proofErr w:type="spellStart"/>
-      <w:r>
-        <w:rPr>
-          <w:i/>
-          <w:iCs/>
-          <w:lang w:val="en-GB"/>
-        </w:rPr>
-        <w:t>agri</w:t>
-      </w:r>
-      <w:proofErr w:type="spellEnd"/>
-      <w:r>
-        <w:rPr>
-          <w:i/>
-          <w:iCs/>
-          <w:lang w:val="en-GB"/>
-        </w:rPr>
-        <w:t xml:space="preserve"> farmer:</w:t>
+        <w:t>Small and middle agri farmer:</w:t>
       </w:r>
     </w:p>
     <w:tbl>
@@ -2025,14 +1826,12 @@
                 <w:lang w:val="en-GB"/>
               </w:rPr>
             </w:pPr>
-            <w:proofErr w:type="spellStart"/>
             <w:r>
               <w:rPr>
                 <w:lang w:val="en-GB"/>
               </w:rPr>
               <w:t>Change_seed_quality</w:t>
             </w:r>
-            <w:proofErr w:type="spellEnd"/>
           </w:p>
         </w:tc>
         <w:tc>
@@ -2091,19 +1890,11 @@
                 <w:lang w:val="en-GB"/>
               </w:rPr>
             </w:pPr>
-            <w:proofErr w:type="spellStart"/>
-            <w:r>
-              <w:rPr>
-                <w:lang w:val="en-GB"/>
-              </w:rPr>
-              <w:t>Agro</w:t>
-            </w:r>
-            <w:proofErr w:type="spellEnd"/>
-            <w:r>
-              <w:rPr>
-                <w:lang w:val="en-GB"/>
-              </w:rPr>
-              <w:t xml:space="preserve"> census yes/no</w:t>
+            <w:r>
+              <w:rPr>
+                <w:lang w:val="en-GB"/>
+              </w:rPr>
+              <w:t>Agro census yes/no</w:t>
             </w:r>
           </w:p>
         </w:tc>
@@ -2203,19 +1994,11 @@
                 <w:lang w:val="en-GB"/>
               </w:rPr>
             </w:pPr>
-            <w:proofErr w:type="spellStart"/>
-            <w:r>
-              <w:rPr>
-                <w:lang w:val="en-GB"/>
-              </w:rPr>
-              <w:t>Agro</w:t>
-            </w:r>
-            <w:proofErr w:type="spellEnd"/>
-            <w:r>
-              <w:rPr>
-                <w:lang w:val="en-GB"/>
-              </w:rPr>
-              <w:t xml:space="preserve"> census yes/no</w:t>
+            <w:r>
+              <w:rPr>
+                <w:lang w:val="en-GB"/>
+              </w:rPr>
+              <w:t>Agro census yes/no</w:t>
             </w:r>
           </w:p>
         </w:tc>
@@ -3320,19 +3103,11 @@
                 <w:lang w:val="en-GB"/>
               </w:rPr>
             </w:pPr>
-            <w:proofErr w:type="spellStart"/>
-            <w:r>
-              <w:rPr>
-                <w:lang w:val="en-GB"/>
-              </w:rPr>
-              <w:t>Agro</w:t>
-            </w:r>
-            <w:proofErr w:type="spellEnd"/>
-            <w:r>
-              <w:rPr>
-                <w:lang w:val="en-GB"/>
-              </w:rPr>
-              <w:t xml:space="preserve"> census yes/no</w:t>
+            <w:r>
+              <w:rPr>
+                <w:lang w:val="en-GB"/>
+              </w:rPr>
+              <w:t>Agro census yes/no</w:t>
             </w:r>
           </w:p>
         </w:tc>
@@ -3874,6 +3649,7 @@
               <w:rPr>
                 <w:lang w:val="en-GB"/>
               </w:rPr>
+              <w:lastRenderedPageBreak/>
               <w:t>Water reservoirs</w:t>
             </w:r>
           </w:p>
@@ -4070,7 +3846,6 @@
               <w:rPr>
                 <w:lang w:val="en-GB"/>
               </w:rPr>
-              <w:lastRenderedPageBreak/>
               <w:t>Research and development</w:t>
             </w:r>
           </w:p>
@@ -5703,6 +5478,7 @@
           <w:bCs/>
           <w:lang w:val="en-GB"/>
         </w:rPr>
+        <w:lastRenderedPageBreak/>
         <w:t>Flowchart</w:t>
       </w:r>
       <w:r>
@@ -5711,39 +5487,22 @@
           <w:bCs/>
           <w:lang w:val="en-GB"/>
         </w:rPr>
-        <w:t xml:space="preserve"> for </w:t>
-      </w:r>
-      <w:proofErr w:type="spellStart"/>
-      <w:r>
+        <w:t xml:space="preserve"> for agri farmer</w:t>
+      </w:r>
+    </w:p>
+    <w:p>
+      <w:pPr>
+        <w:pStyle w:val="Geenafstand"/>
         <w:rPr>
           <w:b/>
           <w:bCs/>
-          <w:lang w:val="en-GB"/>
-        </w:rPr>
-        <w:t>agri</w:t>
-      </w:r>
-      <w:proofErr w:type="spellEnd"/>
+        </w:rPr>
+      </w:pPr>
       <w:r>
         <w:rPr>
           <w:b/>
           <w:bCs/>
-          <w:lang w:val="en-GB"/>
-        </w:rPr>
-        <w:t xml:space="preserve"> farmer</w:t>
-      </w:r>
-    </w:p>
-    <w:p>
-      <w:pPr>
-        <w:pStyle w:val="Geenafstand"/>
-        <w:rPr>
-          <w:b/>
-          <w:bCs/>
-        </w:rPr>
-      </w:pPr>
-      <w:r>
-        <w:rPr>
-          <w:b/>
-          <w:bCs/>
+          <w:noProof/>
         </w:rPr>
         <w:drawing>
           <wp:inline distT="0" distB="0" distL="0" distR="0" wp14:anchorId="3E24B1C9" wp14:editId="5286F82C">
@@ -5831,13 +5590,8 @@
           <w:numId w:val="9"/>
         </w:numPr>
       </w:pPr>
-      <w:proofErr w:type="spellStart"/>
-      <w:r>
-        <w:t>Loans</w:t>
-      </w:r>
-      <w:proofErr w:type="spellEnd"/>
-      <w:r>
-        <w:t>, ik moet even uitzoeken h</w:t>
+      <w:r>
+        <w:t>Loans, ik moet even uitzoeken h</w:t>
       </w:r>
       <w:r>
         <w:t xml:space="preserve">oe dit werkt. </w:t>
@@ -5847,6 +5601,18 @@
       </w:r>
       <w:r>
         <w:t xml:space="preserve"> hoe betalen ze die terug</w:t>
+      </w:r>
+    </w:p>
+    <w:p>
+      <w:pPr>
+        <w:pStyle w:val="Geenafstand"/>
+        <w:numPr>
+          <w:ilvl w:val="1"/>
+          <w:numId w:val="9"/>
+        </w:numPr>
+      </w:pPr>
+      <w:r>
+        <w:t>Mensen kopen nu dingen die ze niet kunnen betalen</w:t>
       </w:r>
     </w:p>
     <w:p>
@@ -5858,37 +5624,13 @@
         </w:numPr>
       </w:pPr>
       <w:r>
-        <w:t xml:space="preserve">Technical </w:t>
-      </w:r>
-      <w:proofErr w:type="spellStart"/>
-      <w:r>
-        <w:t>abilities</w:t>
-      </w:r>
-      <w:proofErr w:type="spellEnd"/>
-      <w:r>
-        <w:t xml:space="preserve"> </w:t>
+        <w:t xml:space="preserve">Technical abilities </w:t>
       </w:r>
       <w:r>
         <w:sym w:font="Wingdings" w:char="F0E0"/>
       </w:r>
       <w:r>
-        <w:t xml:space="preserve"> wat ga ik doen met hoeveel equipment iemand heeft, wat de </w:t>
-      </w:r>
-      <w:proofErr w:type="spellStart"/>
-      <w:r>
-        <w:t>measures</w:t>
-      </w:r>
-      <w:proofErr w:type="spellEnd"/>
-      <w:r>
-        <w:t xml:space="preserve"> zijn </w:t>
-      </w:r>
-      <w:proofErr w:type="spellStart"/>
-      <w:r>
-        <w:t>etc</w:t>
-      </w:r>
-      <w:proofErr w:type="spellEnd"/>
-      <w:r>
-        <w:t>?</w:t>
+        <w:t xml:space="preserve"> wat ga ik doen met hoeveel equipment iemand heeft, wat de measures zijn etc?</w:t>
       </w:r>
     </w:p>
     <w:p>
@@ -5900,40 +5642,16 @@
         </w:numPr>
       </w:pPr>
       <w:r>
-        <w:t xml:space="preserve">Impact van </w:t>
-      </w:r>
-      <w:proofErr w:type="spellStart"/>
-      <w:r>
-        <w:t>measures</w:t>
-      </w:r>
-      <w:proofErr w:type="spellEnd"/>
-      <w:r>
-        <w:t xml:space="preserve"> op </w:t>
-      </w:r>
-      <w:r>
-        <w:t xml:space="preserve">de </w:t>
-      </w:r>
-      <w:proofErr w:type="spellStart"/>
-      <w:r>
-        <w:t>yield</w:t>
-      </w:r>
-      <w:proofErr w:type="spellEnd"/>
-      <w:r>
-        <w:t xml:space="preserve"> </w:t>
+        <w:t xml:space="preserve">Impact van measures op </w:t>
+      </w:r>
+      <w:r>
+        <w:t xml:space="preserve">de yield </w:t>
       </w:r>
       <w:r>
         <w:sym w:font="Wingdings" w:char="F0E0"/>
       </w:r>
       <w:r>
-        <w:t xml:space="preserve"> alleen focussen op </w:t>
-      </w:r>
-      <w:proofErr w:type="spellStart"/>
-      <w:r>
-        <w:t>salinity</w:t>
-      </w:r>
-      <w:proofErr w:type="spellEnd"/>
-      <w:r>
-        <w:t xml:space="preserve"> of ook water toevoegen? </w:t>
+        <w:t xml:space="preserve"> alleen focussen op salinity of ook water toevoegen? </w:t>
       </w:r>
     </w:p>
     <w:p>
@@ -5944,13 +5662,8 @@
           <w:numId w:val="9"/>
         </w:numPr>
       </w:pPr>
-      <w:proofErr w:type="spellStart"/>
-      <w:r>
-        <w:t>Strategies</w:t>
-      </w:r>
-      <w:proofErr w:type="spellEnd"/>
-      <w:r>
-        <w:t xml:space="preserve"> laten valideren</w:t>
+      <w:r>
+        <w:t>Strategies laten valideren</w:t>
       </w:r>
     </w:p>
     <w:p>
@@ -5962,15 +5675,7 @@
         </w:numPr>
       </w:pPr>
       <w:r>
-        <w:t xml:space="preserve">Mijn </w:t>
-      </w:r>
-      <w:proofErr w:type="spellStart"/>
-      <w:r>
-        <w:t>seed</w:t>
-      </w:r>
-      <w:proofErr w:type="spellEnd"/>
-      <w:r>
-        <w:t xml:space="preserve"> werkt niet </w:t>
+        <w:t>Aqua farmers toevoegen</w:t>
       </w:r>
     </w:p>
     <w:p>
@@ -5982,7 +5687,7 @@
         </w:numPr>
       </w:pPr>
       <w:r>
-        <w:t>Aqua farmers toevoegen</w:t>
+        <w:t>Migraties</w:t>
       </w:r>
     </w:p>
     <w:p>
@@ -5994,30 +5699,8 @@
         </w:numPr>
       </w:pPr>
       <w:r>
-        <w:t>Migraties</w:t>
-      </w:r>
-    </w:p>
-    <w:p>
-      <w:pPr>
-        <w:pStyle w:val="Geenafstand"/>
-        <w:numPr>
-          <w:ilvl w:val="0"/>
-          <w:numId w:val="9"/>
-        </w:numPr>
-      </w:pPr>
-      <w:proofErr w:type="spellStart"/>
-      <w:r>
-        <w:t>Wage</w:t>
-      </w:r>
-      <w:proofErr w:type="spellEnd"/>
-      <w:r>
-        <w:t xml:space="preserve"> </w:t>
-      </w:r>
-      <w:proofErr w:type="spellStart"/>
-      <w:r>
-        <w:t>workers</w:t>
-      </w:r>
-      <w:proofErr w:type="spellEnd"/>
+        <w:t>Wage workers</w:t>
+      </w:r>
     </w:p>
     <w:sectPr>
       <w:headerReference w:type="default" r:id="rId9"/>
@@ -7128,7 +6811,7 @@
         <w:rFonts w:ascii="Calibri" w:eastAsiaTheme="minorHAnsi" w:hAnsi="Calibri" w:cs="Calibri" w:hint="default"/>
       </w:rPr>
     </w:lvl>
-    <w:lvl w:ilvl="1" w:tplc="04130003" w:tentative="1">
+    <w:lvl w:ilvl="1" w:tplc="04130003">
       <w:start w:val="1"/>
       <w:numFmt w:val="bullet"/>
       <w:lvlText w:val="o"/>
@@ -7859,6 +7542,7 @@
   <w:style w:type="character" w:default="1" w:styleId="Standaardalinea-lettertype">
     <w:name w:val="Default Paragraph Font"/>
     <w:uiPriority w:val="1"/>
+    <w:semiHidden/>
     <w:unhideWhenUsed/>
   </w:style>
   <w:style w:type="table" w:default="1" w:styleId="Standaardtabel">

</xml_diff>